<commit_message>
Corregidas las faltas trabajo terminada
</commit_message>
<xml_diff>
--- a/docs/Desarrollosocial.docx
+++ b/docs/Desarrollosocial.docx
@@ -11,11 +11,19 @@
         </w:numPr>
         <w:ind w:hanging="360"/>
         <w:contextualSpacing/>
-      </w:pPr>
+        <w:rPr>
+          <w:b/>
+        </w:rPr>
+      </w:pPr>
+      <w:bookmarkStart w:id="0" w:name="_GoBack"/>
       <w:r>
+        <w:rPr>
+          <w:b/>
+        </w:rPr>
         <w:t>1.4.3 Contraste</w:t>
       </w:r>
     </w:p>
+    <w:bookmarkEnd w:id="0"/>
     <w:p>
       <w:r>
         <w:tab/>
@@ -33,7 +41,13 @@
         <w:rPr>
           <w:u w:val="single"/>
         </w:rPr>
-        <w:t>Solucion:</w:t>
+        <w:t>Solución</w:t>
+      </w:r>
+      <w:r>
+        <w:rPr>
+          <w:u w:val="single"/>
+        </w:rPr>
+        <w:t>:</w:t>
       </w:r>
     </w:p>
     <w:p>
@@ -45,8 +59,6 @@
       <w:r>
         <w:t>Cambiar por un color que tenga contraste con el azul por ejemplo el blanco.</w:t>
       </w:r>
-      <w:bookmarkStart w:id="0" w:name="_GoBack"/>
-      <w:bookmarkEnd w:id="0"/>
     </w:p>
     <w:sectPr>
       <w:pgSz w:w="11909" w:h="16834"/>

</xml_diff>